<commit_message>
nmv 20 10 2023
</commit_message>
<xml_diff>
--- a/TS Jatai Ghanam Project/Summary breakup 6.1 to 6.6.docx
+++ b/TS Jatai Ghanam Project/Summary breakup 6.1 to 6.6.docx
@@ -7618,10 +7618,7 @@
       </w:pPr>
       <w:r>
         <w:lastRenderedPageBreak/>
-        <w:t>6.</w:t>
-      </w:r>
-      <w:r>
-        <w:t>2</w:t>
+        <w:t>6.2</w:t>
       </w:r>
     </w:p>
     <w:tbl>
@@ -12441,7 +12438,10 @@
                 <w:lang w:val="en-IN" w:eastAsia="en-IN" w:bidi="ar-SA"/>
               </w:rPr>
             </w:pPr>
-            <w:r>
+          </w:p>
+          <w:p>
+            <w:pPr>
+              <w:spacing w:after="0" w:line="240" w:lineRule="auto"/>
               <w:rPr>
                 <w:rFonts w:ascii="Arial" w:eastAsia="Times New Roman" w:hAnsi="Arial" w:cs="Arial"/>
                 <w:b/>
@@ -12451,6 +12451,18 @@
                 <w:u w:val="single"/>
                 <w:lang w:val="en-IN" w:eastAsia="en-IN" w:bidi="ar-SA"/>
               </w:rPr>
+            </w:pPr>
+            <w:r>
+              <w:rPr>
+                <w:rFonts w:ascii="Arial" w:eastAsia="Times New Roman" w:hAnsi="Arial" w:cs="Arial"/>
+                <w:b/>
+                <w:color w:val="000000"/>
+                <w:sz w:val="28"/>
+                <w:szCs w:val="28"/>
+                <w:u w:val="single"/>
+                <w:lang w:val="en-IN" w:eastAsia="en-IN" w:bidi="ar-SA"/>
+              </w:rPr>
+              <w:lastRenderedPageBreak/>
               <w:t>Summ</w:t>
             </w:r>
             <w:r>
@@ -12636,7 +12648,6 @@
                 <w:szCs w:val="24"/>
                 <w:lang w:val="en-IN" w:eastAsia="en-IN" w:bidi="ar-SA"/>
               </w:rPr>
-              <w:lastRenderedPageBreak/>
               <w:t>Particulars</w:t>
             </w:r>
           </w:p>

</xml_diff>